<commit_message>
final my (Illya's) commit
</commit_message>
<xml_diff>
--- a/Практична робота 3 Ткаченко Ілля.docx
+++ b/Практична робота 3 Ткаченко Ілля.docx
@@ -9072,8 +9072,9 @@
           <w:sz w:val="28"/>
           <w:szCs w:val="28"/>
         </w:rPr>
-        <w:t>репозиторі</w:t>
-      </w:r>
+        <w:t>репозиторієм</w:t>
+      </w:r>
+      <w:proofErr w:type="spellEnd"/>
       <w:r>
         <w:rPr>
           <w:i/>
@@ -9082,9 +9083,9 @@
           <w:sz w:val="28"/>
           <w:szCs w:val="28"/>
         </w:rPr>
-        <w:t>єм</w:t>
-      </w:r>
-      <w:proofErr w:type="spellEnd"/>
+        <w:t xml:space="preserve"> за </w:t>
+      </w:r>
+      <w:proofErr w:type="spellStart"/>
       <w:r>
         <w:rPr>
           <w:i/>
@@ -9093,9 +9094,9 @@
           <w:sz w:val="28"/>
           <w:szCs w:val="28"/>
         </w:rPr>
-        <w:t xml:space="preserve"> за </w:t>
-      </w:r>
-      <w:proofErr w:type="spellStart"/>
+        <w:t>допомогою</w:t>
+      </w:r>
+      <w:proofErr w:type="spellEnd"/>
       <w:r>
         <w:rPr>
           <w:i/>
@@ -9104,9 +9105,9 @@
           <w:sz w:val="28"/>
           <w:szCs w:val="28"/>
         </w:rPr>
-        <w:t>допомогою</w:t>
-      </w:r>
-      <w:proofErr w:type="spellEnd"/>
+        <w:t xml:space="preserve"> GUI-</w:t>
+      </w:r>
+      <w:proofErr w:type="spellStart"/>
       <w:r>
         <w:rPr>
           <w:i/>
@@ -9115,9 +9116,9 @@
           <w:sz w:val="28"/>
           <w:szCs w:val="28"/>
         </w:rPr>
-        <w:t xml:space="preserve"> GUI-</w:t>
-      </w:r>
-      <w:proofErr w:type="spellStart"/>
+        <w:t>клієнта</w:t>
+      </w:r>
+      <w:proofErr w:type="spellEnd"/>
       <w:r>
         <w:rPr>
           <w:i/>
@@ -9126,9 +9127,9 @@
           <w:sz w:val="28"/>
           <w:szCs w:val="28"/>
         </w:rPr>
-        <w:t>клієнта</w:t>
-      </w:r>
-      <w:proofErr w:type="spellEnd"/>
+        <w:t xml:space="preserve">, на </w:t>
+      </w:r>
+      <w:proofErr w:type="spellStart"/>
       <w:r>
         <w:rPr>
           <w:i/>
@@ -9137,9 +9138,9 @@
           <w:sz w:val="28"/>
           <w:szCs w:val="28"/>
         </w:rPr>
-        <w:t xml:space="preserve">, на </w:t>
-      </w:r>
-      <w:proofErr w:type="spellStart"/>
+        <w:t>зразок</w:t>
+      </w:r>
+      <w:proofErr w:type="spellEnd"/>
       <w:r>
         <w:rPr>
           <w:i/>
@@ -9148,9 +9149,9 @@
           <w:sz w:val="28"/>
           <w:szCs w:val="28"/>
         </w:rPr>
-        <w:t>зразок</w:t>
-      </w:r>
-      <w:proofErr w:type="spellEnd"/>
+        <w:t xml:space="preserve"> </w:t>
+      </w:r>
+      <w:proofErr w:type="spellStart"/>
       <w:r>
         <w:rPr>
           <w:i/>
@@ -9159,9 +9160,9 @@
           <w:sz w:val="28"/>
           <w:szCs w:val="28"/>
         </w:rPr>
-        <w:t xml:space="preserve"> </w:t>
-      </w:r>
-      <w:proofErr w:type="spellStart"/>
+        <w:t>SourceTree</w:t>
+      </w:r>
+      <w:proofErr w:type="spellEnd"/>
       <w:r>
         <w:rPr>
           <w:i/>
@@ -9170,10 +9171,11 @@
           <w:sz w:val="28"/>
           <w:szCs w:val="28"/>
         </w:rPr>
-        <w:t>SourceTree</w:t>
-      </w:r>
-      <w:proofErr w:type="spellEnd"/>
-      <w:r>
+        <w:t>.</w:t>
+      </w:r>
+    </w:p>
+    <w:p>
+      <w:pPr>
         <w:rPr>
           <w:i/>
           <w:iCs/>
@@ -9181,9 +9183,102 @@
           <w:sz w:val="28"/>
           <w:szCs w:val="28"/>
         </w:rPr>
-        <w:t>.</w:t>
-      </w:r>
+      </w:pPr>
+      <w:r>
+        <w:rPr>
+          <w:noProof/>
+          <w:lang w:eastAsia="ru-RU"/>
+        </w:rPr>
+        <w:lastRenderedPageBreak/>
+        <w:drawing>
+          <wp:inline distT="0" distB="0" distL="0" distR="0" wp14:anchorId="3E5B368B" wp14:editId="1E74AEF6">
+            <wp:extent cx="5940425" cy="4457065"/>
+            <wp:effectExtent l="0" t="0" r="3175" b="635"/>
+            <wp:docPr id="14" name="Рисунок 14"/>
+            <wp:cNvGraphicFramePr>
+              <a:graphicFrameLocks xmlns:a="http://schemas.openxmlformats.org/drawingml/2006/main" noChangeAspect="1"/>
+            </wp:cNvGraphicFramePr>
+            <a:graphic xmlns:a="http://schemas.openxmlformats.org/drawingml/2006/main">
+              <a:graphicData uri="http://schemas.openxmlformats.org/drawingml/2006/picture">
+                <pic:pic xmlns:pic="http://schemas.openxmlformats.org/drawingml/2006/picture">
+                  <pic:nvPicPr>
+                    <pic:cNvPr id="1" name=""/>
+                    <pic:cNvPicPr/>
+                  </pic:nvPicPr>
+                  <pic:blipFill>
+                    <a:blip r:embed="rId23"/>
+                    <a:stretch>
+                      <a:fillRect/>
+                    </a:stretch>
+                  </pic:blipFill>
+                  <pic:spPr>
+                    <a:xfrm>
+                      <a:off x="0" y="0"/>
+                      <a:ext cx="5940425" cy="4457065"/>
+                    </a:xfrm>
+                    <a:prstGeom prst="rect">
+                      <a:avLst/>
+                    </a:prstGeom>
+                  </pic:spPr>
+                </pic:pic>
+              </a:graphicData>
+            </a:graphic>
+          </wp:inline>
+        </w:drawing>
+      </w:r>
+    </w:p>
+    <w:p>
+      <w:pPr>
+        <w:rPr>
+          <w:i/>
+          <w:iCs/>
+          <w:color w:val="000000"/>
+          <w:sz w:val="28"/>
+          <w:szCs w:val="28"/>
+        </w:rPr>
+      </w:pPr>
       <w:bookmarkStart w:id="0" w:name="_GoBack"/>
+      <w:r>
+        <w:rPr>
+          <w:noProof/>
+          <w:lang w:eastAsia="ru-RU"/>
+        </w:rPr>
+        <w:drawing>
+          <wp:inline distT="0" distB="0" distL="0" distR="0" wp14:anchorId="16FE43B4" wp14:editId="38A0C0EA">
+            <wp:extent cx="5952343" cy="1729393"/>
+            <wp:effectExtent l="0" t="0" r="0" b="4445"/>
+            <wp:docPr id="15" name="Рисунок 15"/>
+            <wp:cNvGraphicFramePr>
+              <a:graphicFrameLocks xmlns:a="http://schemas.openxmlformats.org/drawingml/2006/main" noChangeAspect="1"/>
+            </wp:cNvGraphicFramePr>
+            <a:graphic xmlns:a="http://schemas.openxmlformats.org/drawingml/2006/main">
+              <a:graphicData uri="http://schemas.openxmlformats.org/drawingml/2006/picture">
+                <pic:pic xmlns:pic="http://schemas.openxmlformats.org/drawingml/2006/picture">
+                  <pic:nvPicPr>
+                    <pic:cNvPr id="1" name=""/>
+                    <pic:cNvPicPr/>
+                  </pic:nvPicPr>
+                  <pic:blipFill>
+                    <a:blip r:embed="rId24"/>
+                    <a:stretch>
+                      <a:fillRect/>
+                    </a:stretch>
+                  </pic:blipFill>
+                  <pic:spPr>
+                    <a:xfrm>
+                      <a:off x="0" y="0"/>
+                      <a:ext cx="6248868" cy="1815545"/>
+                    </a:xfrm>
+                    <a:prstGeom prst="rect">
+                      <a:avLst/>
+                    </a:prstGeom>
+                  </pic:spPr>
+                </pic:pic>
+              </a:graphicData>
+            </a:graphic>
+          </wp:inline>
+        </w:drawing>
+      </w:r>
       <w:bookmarkEnd w:id="0"/>
     </w:p>
     <w:p>

</xml_diff>